<commit_message>
My final version for the survey
</commit_message>
<xml_diff>
--- a/Survey/TURFeffect Survey_2.docx
+++ b/Survey/TURFeffect Survey_2.docx
@@ -15,8 +15,6 @@
           <w:szCs w:val="24"/>
         </w:rPr>
       </w:pPr>
-      <w:bookmarkStart w:id="0" w:name="_GoBack"/>
-      <w:bookmarkEnd w:id="0"/>
     </w:p>
     <w:p>
       <w:pPr>
@@ -820,6 +818,17 @@
           <w:color w:val="auto"/>
         </w:rPr>
       </w:pPr>
+    </w:p>
+    <w:p>
+      <w:pPr>
+        <w:spacing w:after="120" w:line="240" w:lineRule="auto"/>
+        <w:jc w:val="both"/>
+        <w:rPr>
+          <w:rFonts w:ascii="Times New Roman" w:hAnsi="Times New Roman" w:cs="Times New Roman"/>
+          <w:b/>
+          <w:color w:val="auto"/>
+        </w:rPr>
+      </w:pPr>
       <w:r>
         <w:rPr>
           <w:rFonts w:ascii="Times New Roman" w:hAnsi="Times New Roman" w:cs="Times New Roman"/>
@@ -1339,27 +1348,6 @@
                 <w:color w:val="FF0000"/>
               </w:rPr>
             </w:pPr>
-            <w:r>
-              <w:rPr>
-                <w:rFonts w:ascii="Times New Roman" w:hAnsi="Times New Roman" w:cs="Times New Roman"/>
-                <w:color w:val="FF0000"/>
-              </w:rPr>
-              <w:t>(</w:t>
-            </w:r>
-            <w:r>
-              <w:rPr>
-                <w:rFonts w:ascii="Times New Roman" w:hAnsi="Times New Roman" w:cs="Times New Roman"/>
-                <w:color w:val="FF0000"/>
-              </w:rPr>
-              <w:t xml:space="preserve">create </w:t>
-            </w:r>
-            <w:r>
-              <w:rPr>
-                <w:rFonts w:ascii="Times New Roman" w:hAnsi="Times New Roman" w:cs="Times New Roman"/>
-                <w:color w:val="FF0000"/>
-              </w:rPr>
-              <w:t>options?)</w:t>
-            </w:r>
           </w:p>
         </w:tc>
         <w:tc>
@@ -2082,14 +2070,14 @@
         <w:ind w:left="432"/>
         <w:rPr>
           <w:rFonts w:ascii="Times New Roman" w:hAnsi="Times New Roman" w:cs="Times New Roman"/>
-          <w:color w:val="FF0000"/>
+          <w:color w:val="auto"/>
           <w:lang w:val="es-ES"/>
         </w:rPr>
       </w:pPr>
       <w:r>
         <w:rPr>
           <w:rFonts w:ascii="Times New Roman" w:hAnsi="Times New Roman" w:cs="Times New Roman"/>
-          <w:color w:val="FF0000"/>
+          <w:color w:val="auto"/>
           <w:lang w:val="es-ES"/>
         </w:rPr>
         <w:t xml:space="preserve">Can </w:t>
@@ -2098,7 +2086,7 @@
       <w:r>
         <w:rPr>
           <w:rFonts w:ascii="Times New Roman" w:hAnsi="Times New Roman" w:cs="Times New Roman"/>
-          <w:color w:val="FF0000"/>
+          <w:color w:val="auto"/>
           <w:lang w:val="es-ES"/>
         </w:rPr>
         <w:t>you</w:t>
@@ -2107,7 +2095,7 @@
       <w:r>
         <w:rPr>
           <w:rFonts w:ascii="Times New Roman" w:hAnsi="Times New Roman" w:cs="Times New Roman"/>
-          <w:color w:val="FF0000"/>
+          <w:color w:val="auto"/>
           <w:lang w:val="es-ES"/>
         </w:rPr>
         <w:t xml:space="preserve"> </w:t>
@@ -2116,7 +2104,7 @@
       <w:r>
         <w:rPr>
           <w:rFonts w:ascii="Times New Roman" w:hAnsi="Times New Roman" w:cs="Times New Roman"/>
-          <w:color w:val="FF0000"/>
+          <w:color w:val="auto"/>
           <w:lang w:val="es-ES"/>
         </w:rPr>
         <w:t>think</w:t>
@@ -2125,7 +2113,7 @@
       <w:r>
         <w:rPr>
           <w:rFonts w:ascii="Times New Roman" w:hAnsi="Times New Roman" w:cs="Times New Roman"/>
-          <w:color w:val="FF0000"/>
+          <w:color w:val="auto"/>
           <w:lang w:val="es-ES"/>
         </w:rPr>
         <w:t xml:space="preserve"> in </w:t>
@@ -2134,7 +2122,7 @@
       <w:r>
         <w:rPr>
           <w:rFonts w:ascii="Times New Roman" w:hAnsi="Times New Roman" w:cs="Times New Roman"/>
-          <w:color w:val="FF0000"/>
+          <w:color w:val="auto"/>
           <w:lang w:val="es-ES"/>
         </w:rPr>
         <w:t>anyone</w:t>
@@ -2143,7 +2131,7 @@
       <w:r>
         <w:rPr>
           <w:rFonts w:ascii="Times New Roman" w:hAnsi="Times New Roman" w:cs="Times New Roman"/>
-          <w:color w:val="FF0000"/>
+          <w:color w:val="auto"/>
           <w:lang w:val="es-ES"/>
         </w:rPr>
         <w:t xml:space="preserve"> </w:t>
@@ -2152,7 +2140,7 @@
       <w:r>
         <w:rPr>
           <w:rFonts w:ascii="Times New Roman" w:hAnsi="Times New Roman" w:cs="Times New Roman"/>
-          <w:color w:val="FF0000"/>
+          <w:color w:val="auto"/>
           <w:lang w:val="es-ES"/>
         </w:rPr>
         <w:t>else</w:t>
@@ -2161,7 +2149,7 @@
       <w:r>
         <w:rPr>
           <w:rFonts w:ascii="Times New Roman" w:hAnsi="Times New Roman" w:cs="Times New Roman"/>
-          <w:color w:val="FF0000"/>
+          <w:color w:val="auto"/>
           <w:lang w:val="es-ES"/>
         </w:rPr>
         <w:t xml:space="preserve"> </w:t>
@@ -2170,7 +2158,7 @@
       <w:r>
         <w:rPr>
           <w:rFonts w:ascii="Times New Roman" w:hAnsi="Times New Roman" w:cs="Times New Roman"/>
-          <w:color w:val="FF0000"/>
+          <w:color w:val="auto"/>
           <w:lang w:val="es-ES"/>
         </w:rPr>
         <w:t>you</w:t>
@@ -2179,7 +2167,7 @@
       <w:r>
         <w:rPr>
           <w:rFonts w:ascii="Times New Roman" w:hAnsi="Times New Roman" w:cs="Times New Roman"/>
-          <w:color w:val="FF0000"/>
+          <w:color w:val="auto"/>
           <w:lang w:val="es-ES"/>
         </w:rPr>
         <w:t xml:space="preserve"> </w:t>
@@ -2188,7 +2176,7 @@
       <w:r>
         <w:rPr>
           <w:rFonts w:ascii="Times New Roman" w:hAnsi="Times New Roman" w:cs="Times New Roman"/>
-          <w:color w:val="FF0000"/>
+          <w:color w:val="auto"/>
           <w:lang w:val="es-ES"/>
         </w:rPr>
         <w:t>believe</w:t>
@@ -2197,7 +2185,7 @@
       <w:r>
         <w:rPr>
           <w:rFonts w:ascii="Times New Roman" w:hAnsi="Times New Roman" w:cs="Times New Roman"/>
-          <w:color w:val="FF0000"/>
+          <w:color w:val="auto"/>
           <w:lang w:val="es-ES"/>
         </w:rPr>
         <w:t xml:space="preserve"> </w:t>
@@ -2206,7 +2194,7 @@
       <w:r>
         <w:rPr>
           <w:rFonts w:ascii="Times New Roman" w:hAnsi="Times New Roman" w:cs="Times New Roman"/>
-          <w:color w:val="FF0000"/>
+          <w:color w:val="auto"/>
           <w:lang w:val="es-ES"/>
         </w:rPr>
         <w:t>should</w:t>
@@ -2215,7 +2203,7 @@
       <w:r>
         <w:rPr>
           <w:rFonts w:ascii="Times New Roman" w:hAnsi="Times New Roman" w:cs="Times New Roman"/>
-          <w:color w:val="FF0000"/>
+          <w:color w:val="auto"/>
           <w:lang w:val="es-ES"/>
         </w:rPr>
         <w:t xml:space="preserve"> be </w:t>
@@ -2224,7 +2212,7 @@
       <w:r>
         <w:rPr>
           <w:rFonts w:ascii="Times New Roman" w:hAnsi="Times New Roman" w:cs="Times New Roman"/>
-          <w:color w:val="FF0000"/>
+          <w:color w:val="auto"/>
           <w:lang w:val="es-ES"/>
         </w:rPr>
         <w:t>participating</w:t>
@@ -2233,7 +2221,7 @@
       <w:r>
         <w:rPr>
           <w:rFonts w:ascii="Times New Roman" w:hAnsi="Times New Roman" w:cs="Times New Roman"/>
-          <w:color w:val="FF0000"/>
+          <w:color w:val="auto"/>
           <w:lang w:val="es-ES"/>
         </w:rPr>
         <w:t xml:space="preserve"> in </w:t>
@@ -2242,7 +2230,7 @@
       <w:r>
         <w:rPr>
           <w:rFonts w:ascii="Times New Roman" w:hAnsi="Times New Roman" w:cs="Times New Roman"/>
-          <w:color w:val="FF0000"/>
+          <w:color w:val="auto"/>
           <w:lang w:val="es-ES"/>
         </w:rPr>
         <w:t>the</w:t>
@@ -2251,7 +2239,7 @@
       <w:r>
         <w:rPr>
           <w:rFonts w:ascii="Times New Roman" w:hAnsi="Times New Roman" w:cs="Times New Roman"/>
-          <w:color w:val="FF0000"/>
+          <w:color w:val="auto"/>
           <w:lang w:val="es-ES"/>
         </w:rPr>
         <w:t xml:space="preserve"> </w:t>
@@ -2260,7 +2248,7 @@
       <w:r>
         <w:rPr>
           <w:rFonts w:ascii="Times New Roman" w:hAnsi="Times New Roman" w:cs="Times New Roman"/>
-          <w:color w:val="FF0000"/>
+          <w:color w:val="auto"/>
           <w:lang w:val="es-ES"/>
         </w:rPr>
         <w:t>decisio</w:t>
@@ -2268,7 +2256,7 @@
       <w:r>
         <w:rPr>
           <w:rFonts w:ascii="Times New Roman" w:hAnsi="Times New Roman" w:cs="Times New Roman"/>
-          <w:color w:val="FF0000"/>
+          <w:color w:val="auto"/>
           <w:lang w:val="es-ES"/>
         </w:rPr>
         <w:t>n-making</w:t>
@@ -2277,7 +2265,7 @@
       <w:r>
         <w:rPr>
           <w:rFonts w:ascii="Times New Roman" w:hAnsi="Times New Roman" w:cs="Times New Roman"/>
-          <w:color w:val="FF0000"/>
+          <w:color w:val="auto"/>
           <w:lang w:val="es-ES"/>
         </w:rPr>
         <w:t xml:space="preserve"> </w:t>
@@ -2286,7 +2274,7 @@
       <w:r>
         <w:rPr>
           <w:rFonts w:ascii="Times New Roman" w:hAnsi="Times New Roman" w:cs="Times New Roman"/>
-          <w:color w:val="FF0000"/>
+          <w:color w:val="auto"/>
           <w:lang w:val="es-ES"/>
         </w:rPr>
         <w:t>process</w:t>
@@ -2295,7 +2283,7 @@
       <w:r>
         <w:rPr>
           <w:rFonts w:ascii="Times New Roman" w:hAnsi="Times New Roman" w:cs="Times New Roman"/>
-          <w:color w:val="FF0000"/>
+          <w:color w:val="auto"/>
           <w:lang w:val="es-ES"/>
         </w:rPr>
         <w:t xml:space="preserve">? </w:t>
@@ -2304,7 +2292,7 @@
       <w:r>
         <w:rPr>
           <w:rFonts w:ascii="Times New Roman" w:hAnsi="Times New Roman" w:cs="Times New Roman"/>
-          <w:color w:val="FF0000"/>
+          <w:color w:val="auto"/>
           <w:lang w:val="es-ES"/>
         </w:rPr>
         <w:t>Who</w:t>
@@ -2313,7 +2301,7 @@
       <w:r>
         <w:rPr>
           <w:rFonts w:ascii="Times New Roman" w:hAnsi="Times New Roman" w:cs="Times New Roman"/>
-          <w:color w:val="FF0000"/>
+          <w:color w:val="auto"/>
           <w:lang w:val="es-ES"/>
         </w:rPr>
         <w:t>?</w:t>
@@ -2371,7 +2359,6 @@
           <w:rFonts w:ascii="Times New Roman" w:hAnsi="Times New Roman" w:cs="Times New Roman"/>
           <w:color w:val="auto"/>
         </w:rPr>
-        <w:lastRenderedPageBreak/>
         <w:t xml:space="preserve">Who is involved in the management, monitoring, and enforcement of the no-take zone? </w:t>
       </w:r>
       <w:r>
@@ -4285,202 +4272,6 @@
     </w:p>
     <w:p>
       <w:pPr>
-        <w:pStyle w:val="PargrafodaLista"/>
-        <w:numPr>
-          <w:ilvl w:val="0"/>
-          <w:numId w:val="1"/>
-        </w:numPr>
-        <w:spacing w:after="0" w:line="240" w:lineRule="auto"/>
-        <w:jc w:val="both"/>
-        <w:rPr>
-          <w:rFonts w:ascii="Times New Roman" w:hAnsi="Times New Roman" w:cs="Times New Roman"/>
-          <w:color w:val="FF0000"/>
-        </w:rPr>
-      </w:pPr>
-      <w:r>
-        <w:rPr>
-          <w:rFonts w:ascii="Times New Roman" w:hAnsi="Times New Roman" w:cs="Times New Roman"/>
-          <w:color w:val="FF0000"/>
-          <w:lang w:val="es-ES"/>
-        </w:rPr>
-        <w:lastRenderedPageBreak/>
-        <w:t xml:space="preserve">Do </w:t>
-      </w:r>
-      <w:proofErr w:type="spellStart"/>
-      <w:r>
-        <w:rPr>
-          <w:rFonts w:ascii="Times New Roman" w:hAnsi="Times New Roman" w:cs="Times New Roman"/>
-          <w:color w:val="FF0000"/>
-          <w:lang w:val="es-ES"/>
-        </w:rPr>
-        <w:t>you</w:t>
-      </w:r>
-      <w:proofErr w:type="spellEnd"/>
-      <w:r>
-        <w:rPr>
-          <w:rFonts w:ascii="Times New Roman" w:hAnsi="Times New Roman" w:cs="Times New Roman"/>
-          <w:color w:val="FF0000"/>
-          <w:lang w:val="es-ES"/>
-        </w:rPr>
-        <w:t xml:space="preserve"> </w:t>
-      </w:r>
-      <w:proofErr w:type="spellStart"/>
-      <w:r>
-        <w:rPr>
-          <w:rFonts w:ascii="Times New Roman" w:hAnsi="Times New Roman" w:cs="Times New Roman"/>
-          <w:color w:val="FF0000"/>
-          <w:lang w:val="es-ES"/>
-        </w:rPr>
-        <w:t>know</w:t>
-      </w:r>
-      <w:proofErr w:type="spellEnd"/>
-      <w:r>
-        <w:rPr>
-          <w:rFonts w:ascii="Times New Roman" w:hAnsi="Times New Roman" w:cs="Times New Roman"/>
-          <w:color w:val="FF0000"/>
-          <w:lang w:val="es-ES"/>
-        </w:rPr>
-        <w:t xml:space="preserve"> and </w:t>
-      </w:r>
-      <w:proofErr w:type="spellStart"/>
-      <w:r>
-        <w:rPr>
-          <w:rFonts w:ascii="Times New Roman" w:hAnsi="Times New Roman" w:cs="Times New Roman"/>
-          <w:color w:val="FF0000"/>
-          <w:lang w:val="es-ES"/>
-        </w:rPr>
-        <w:t>understand</w:t>
-      </w:r>
-      <w:proofErr w:type="spellEnd"/>
-      <w:r>
-        <w:rPr>
-          <w:rFonts w:ascii="Times New Roman" w:hAnsi="Times New Roman" w:cs="Times New Roman"/>
-          <w:color w:val="FF0000"/>
-          <w:lang w:val="es-ES"/>
-        </w:rPr>
-        <w:t xml:space="preserve"> </w:t>
-      </w:r>
-      <w:proofErr w:type="spellStart"/>
-      <w:r>
-        <w:rPr>
-          <w:rFonts w:ascii="Times New Roman" w:hAnsi="Times New Roman" w:cs="Times New Roman"/>
-          <w:color w:val="FF0000"/>
-          <w:lang w:val="es-ES"/>
-        </w:rPr>
-        <w:t>the</w:t>
-      </w:r>
-      <w:proofErr w:type="spellEnd"/>
-      <w:r>
-        <w:rPr>
-          <w:rFonts w:ascii="Times New Roman" w:hAnsi="Times New Roman" w:cs="Times New Roman"/>
-          <w:color w:val="FF0000"/>
-          <w:lang w:val="es-ES"/>
-        </w:rPr>
-        <w:t xml:space="preserve"> </w:t>
-      </w:r>
-      <w:proofErr w:type="spellStart"/>
-      <w:r>
-        <w:rPr>
-          <w:rFonts w:ascii="Times New Roman" w:hAnsi="Times New Roman" w:cs="Times New Roman"/>
-          <w:color w:val="FF0000"/>
-          <w:lang w:val="es-ES"/>
-        </w:rPr>
-        <w:t>institutional</w:t>
-      </w:r>
-      <w:proofErr w:type="spellEnd"/>
-      <w:r>
-        <w:rPr>
-          <w:rFonts w:ascii="Times New Roman" w:hAnsi="Times New Roman" w:cs="Times New Roman"/>
-          <w:color w:val="FF0000"/>
-          <w:lang w:val="es-ES"/>
-        </w:rPr>
-        <w:t xml:space="preserve"> bases of </w:t>
-      </w:r>
-      <w:proofErr w:type="spellStart"/>
-      <w:r>
-        <w:rPr>
-          <w:rFonts w:ascii="Times New Roman" w:hAnsi="Times New Roman" w:cs="Times New Roman"/>
-          <w:color w:val="FF0000"/>
-          <w:lang w:val="es-ES"/>
-        </w:rPr>
-        <w:t>your</w:t>
-      </w:r>
-      <w:proofErr w:type="spellEnd"/>
-      <w:r>
-        <w:rPr>
-          <w:rFonts w:ascii="Times New Roman" w:hAnsi="Times New Roman" w:cs="Times New Roman"/>
-          <w:color w:val="FF0000"/>
-          <w:lang w:val="es-ES"/>
-        </w:rPr>
-        <w:t xml:space="preserve"> </w:t>
-      </w:r>
-      <w:proofErr w:type="spellStart"/>
-      <w:r>
-        <w:rPr>
-          <w:rFonts w:ascii="Times New Roman" w:hAnsi="Times New Roman" w:cs="Times New Roman"/>
-          <w:color w:val="FF0000"/>
-          <w:lang w:val="es-ES"/>
-        </w:rPr>
-        <w:t>organization</w:t>
-      </w:r>
-      <w:proofErr w:type="spellEnd"/>
-      <w:r>
-        <w:rPr>
-          <w:rFonts w:ascii="Times New Roman" w:hAnsi="Times New Roman" w:cs="Times New Roman"/>
-          <w:color w:val="FF0000"/>
-          <w:lang w:val="es-ES"/>
-        </w:rPr>
-        <w:t>?</w:t>
-      </w:r>
-      <w:r>
-        <w:rPr>
-          <w:rFonts w:ascii="Times New Roman" w:hAnsi="Times New Roman" w:cs="Times New Roman"/>
-          <w:color w:val="FF0000"/>
-          <w:lang w:val="es-ES"/>
-        </w:rPr>
-        <w:t xml:space="preserve"> </w:t>
-      </w:r>
-    </w:p>
-    <w:p>
-      <w:pPr>
-        <w:spacing w:after="0" w:line="240" w:lineRule="auto"/>
-        <w:ind w:left="720"/>
-        <w:contextualSpacing/>
-        <w:jc w:val="both"/>
-        <w:rPr>
-          <w:rFonts w:ascii="Times New Roman" w:hAnsi="Times New Roman" w:cs="Times New Roman"/>
-          <w:color w:val="auto"/>
-        </w:rPr>
-      </w:pPr>
-      <w:r>
-        <w:rPr>
-          <w:rFonts w:ascii="Times New Roman" w:hAnsi="Times New Roman" w:cs="Times New Roman"/>
-          <w:color w:val="auto"/>
-        </w:rPr>
-        <w:t>Yes</w:t>
-      </w:r>
-    </w:p>
-    <w:p>
-      <w:pPr>
-        <w:spacing w:after="0" w:line="240" w:lineRule="auto"/>
-        <w:ind w:left="720"/>
-        <w:contextualSpacing/>
-        <w:jc w:val="both"/>
-        <w:rPr>
-          <w:rFonts w:ascii="Times New Roman" w:hAnsi="Times New Roman" w:cs="Times New Roman"/>
-          <w:color w:val="auto"/>
-        </w:rPr>
-      </w:pPr>
-      <w:r>
-        <w:rPr>
-          <w:rFonts w:ascii="Times New Roman" w:hAnsi="Times New Roman" w:cs="Times New Roman"/>
-          <w:color w:val="auto"/>
-        </w:rPr>
-        <w:t>No</w:t>
-      </w:r>
-    </w:p>
-    <w:p>
-      <w:pPr>
         <w:spacing w:after="0"/>
         <w:rPr>
           <w:rFonts w:ascii="Times New Roman" w:hAnsi="Times New Roman" w:cs="Times New Roman"/>
@@ -4507,7 +4298,15 @@
           <w:rFonts w:ascii="Times New Roman" w:hAnsi="Times New Roman" w:cs="Times New Roman"/>
           <w:color w:val="auto"/>
         </w:rPr>
-        <w:t xml:space="preserve">What type of species are </w:t>
+        <w:t xml:space="preserve">What type of species </w:t>
+      </w:r>
+      <w:proofErr w:type="gramStart"/>
+      <w:r>
+        <w:rPr>
+          <w:rFonts w:ascii="Times New Roman" w:hAnsi="Times New Roman" w:cs="Times New Roman"/>
+          <w:color w:val="auto"/>
+        </w:rPr>
+        <w:t xml:space="preserve">are </w:t>
       </w:r>
       <w:r>
         <w:rPr>
@@ -4521,7 +4320,15 @@
           <w:rFonts w:ascii="Times New Roman" w:hAnsi="Times New Roman" w:cs="Times New Roman"/>
           <w:color w:val="auto"/>
         </w:rPr>
-        <w:t xml:space="preserve">managed </w:t>
+        <w:t>managed</w:t>
+      </w:r>
+      <w:proofErr w:type="gramEnd"/>
+      <w:r>
+        <w:rPr>
+          <w:rFonts w:ascii="Times New Roman" w:hAnsi="Times New Roman" w:cs="Times New Roman"/>
+          <w:color w:val="auto"/>
+        </w:rPr>
+        <w:t xml:space="preserve"> </w:t>
       </w:r>
       <w:r>
         <w:rPr>
@@ -4547,7 +4354,7 @@
       <w:r>
         <w:rPr>
           <w:rFonts w:ascii="Times New Roman" w:hAnsi="Times New Roman" w:cs="Times New Roman"/>
-          <w:color w:val="FF0000"/>
+          <w:color w:val="auto"/>
         </w:rPr>
         <w:t>Do you think the area is large enough to protect/manage these species?</w:t>
       </w:r>
@@ -4566,7 +4373,7 @@
     <w:tbl>
       <w:tblPr>
         <w:tblStyle w:val="Tabelacomgrade"/>
-        <w:tblW w:w="0" w:type="auto"/>
+        <w:tblW w:w="8866" w:type="dxa"/>
         <w:tblInd w:w="720" w:type="dxa"/>
         <w:tblLook w:val="04A0" w:firstRow="1" w:lastRow="0" w:firstColumn="1" w:lastColumn="0" w:noHBand="0" w:noVBand="1"/>
       </w:tblPr>
@@ -4577,7 +4384,7 @@
         <w:gridCol w:w="1238"/>
         <w:gridCol w:w="1239"/>
         <w:gridCol w:w="1239"/>
-        <w:gridCol w:w="1163"/>
+        <w:gridCol w:w="1399"/>
       </w:tblGrid>
       <w:tr>
         <w:tc>
@@ -4708,7 +4515,7 @@
         </w:tc>
         <w:tc>
           <w:tcPr>
-            <w:tcW w:w="1163" w:type="dxa"/>
+            <w:tcW w:w="1399" w:type="dxa"/>
           </w:tcPr>
           <w:p>
             <w:pPr>
@@ -4721,7 +4528,7 @@
             <w:r>
               <w:rPr>
                 <w:rFonts w:ascii="Times New Roman" w:hAnsi="Times New Roman" w:cs="Times New Roman"/>
-                <w:color w:val="FF0000"/>
+                <w:color w:val="auto"/>
               </w:rPr>
               <w:t>Large enough?</w:t>
             </w:r>
@@ -4815,7 +4622,7 @@
         </w:tc>
         <w:tc>
           <w:tcPr>
-            <w:tcW w:w="1163" w:type="dxa"/>
+            <w:tcW w:w="1399" w:type="dxa"/>
           </w:tcPr>
           <w:p>
             <w:pPr>
@@ -4915,7 +4722,7 @@
         </w:tc>
         <w:tc>
           <w:tcPr>
-            <w:tcW w:w="1163" w:type="dxa"/>
+            <w:tcW w:w="1399" w:type="dxa"/>
           </w:tcPr>
           <w:p>
             <w:pPr>
@@ -5015,7 +4822,7 @@
         </w:tc>
         <w:tc>
           <w:tcPr>
-            <w:tcW w:w="1163" w:type="dxa"/>
+            <w:tcW w:w="1399" w:type="dxa"/>
           </w:tcPr>
           <w:p>
             <w:pPr>
@@ -5115,7 +4922,7 @@
         </w:tc>
         <w:tc>
           <w:tcPr>
-            <w:tcW w:w="1163" w:type="dxa"/>
+            <w:tcW w:w="1399" w:type="dxa"/>
           </w:tcPr>
           <w:p>
             <w:pPr>
@@ -5215,7 +5022,7 @@
         </w:tc>
         <w:tc>
           <w:tcPr>
-            <w:tcW w:w="1163" w:type="dxa"/>
+            <w:tcW w:w="1399" w:type="dxa"/>
           </w:tcPr>
           <w:p>
             <w:pPr>
@@ -5315,7 +5122,7 @@
         </w:tc>
         <w:tc>
           <w:tcPr>
-            <w:tcW w:w="1163" w:type="dxa"/>
+            <w:tcW w:w="1399" w:type="dxa"/>
           </w:tcPr>
           <w:p>
             <w:pPr>
@@ -5415,7 +5222,7 @@
         </w:tc>
         <w:tc>
           <w:tcPr>
-            <w:tcW w:w="1163" w:type="dxa"/>
+            <w:tcW w:w="1399" w:type="dxa"/>
           </w:tcPr>
           <w:p>
             <w:pPr>
@@ -5458,7 +5265,23 @@
           <w:rFonts w:ascii="Times New Roman" w:hAnsi="Times New Roman" w:cs="Times New Roman"/>
           <w:color w:val="auto"/>
         </w:rPr>
-        <w:t>How are the local fisheries managed? Circle all that apply.</w:t>
+        <w:t xml:space="preserve">How </w:t>
+      </w:r>
+      <w:proofErr w:type="gramStart"/>
+      <w:r>
+        <w:rPr>
+          <w:rFonts w:ascii="Times New Roman" w:hAnsi="Times New Roman" w:cs="Times New Roman"/>
+          <w:color w:val="auto"/>
+        </w:rPr>
+        <w:t>are the local fisheries managed</w:t>
+      </w:r>
+      <w:proofErr w:type="gramEnd"/>
+      <w:r>
+        <w:rPr>
+          <w:rFonts w:ascii="Times New Roman" w:hAnsi="Times New Roman" w:cs="Times New Roman"/>
+          <w:color w:val="auto"/>
+        </w:rPr>
+        <w:t>? Circle all that apply.</w:t>
       </w:r>
       <w:r>
         <w:rPr>
@@ -5466,13 +5289,6 @@
           <w:color w:val="auto"/>
         </w:rPr>
         <w:t xml:space="preserve"> </w:t>
-      </w:r>
-      <w:r>
-        <w:rPr>
-          <w:rFonts w:ascii="Times New Roman" w:hAnsi="Times New Roman" w:cs="Times New Roman"/>
-          <w:color w:val="FF0000"/>
-        </w:rPr>
-        <w:t>(Include a table?)</w:t>
       </w:r>
     </w:p>
     <w:p>
@@ -5908,7 +5724,16 @@
           <w:rFonts w:ascii="Times New Roman" w:hAnsi="Times New Roman" w:cs="Times New Roman"/>
           <w:color w:val="auto"/>
         </w:rPr>
-        <w:t xml:space="preserve"> to 5, how would you rate the illegal fishing</w:t>
+        <w:t xml:space="preserve"> to 5</w:t>
+      </w:r>
+      <w:bookmarkStart w:id="0" w:name="_GoBack"/>
+      <w:bookmarkEnd w:id="0"/>
+      <w:r>
+        <w:rPr>
+          <w:rFonts w:ascii="Times New Roman" w:hAnsi="Times New Roman" w:cs="Times New Roman"/>
+          <w:color w:val="auto"/>
+        </w:rPr>
+        <w:t>, how would you rate the illegal fishing</w:t>
       </w:r>
       <w:r>
         <w:rPr>
@@ -6092,6 +5917,16 @@
         </w:tc>
       </w:tr>
     </w:tbl>
+    <w:p>
+      <w:pPr>
+        <w:spacing w:after="0" w:line="240" w:lineRule="auto"/>
+        <w:ind w:left="720"/>
+        <w:rPr>
+          <w:rFonts w:ascii="Times New Roman" w:hAnsi="Times New Roman" w:cs="Times New Roman"/>
+          <w:color w:val="auto"/>
+        </w:rPr>
+      </w:pPr>
+    </w:p>
     <w:p>
       <w:pPr>
         <w:spacing w:after="0" w:line="240" w:lineRule="auto"/>
@@ -8034,6 +7869,7 @@
           <w:rFonts w:ascii="Times New Roman" w:hAnsi="Times New Roman" w:cs="Times New Roman"/>
           <w:color w:val="auto"/>
         </w:rPr>
+        <w:lastRenderedPageBreak/>
         <w:t>Answer the following questions:</w:t>
       </w:r>
       <w:r>
@@ -9606,6 +9442,16 @@
     </w:p>
     <w:p>
       <w:pPr>
+        <w:spacing w:line="240" w:lineRule="auto"/>
+        <w:contextualSpacing/>
+        <w:rPr>
+          <w:rFonts w:ascii="Times New Roman" w:hAnsi="Times New Roman" w:cs="Times New Roman"/>
+          <w:color w:val="auto"/>
+        </w:rPr>
+      </w:pPr>
+    </w:p>
+    <w:p>
+      <w:pPr>
         <w:pStyle w:val="PargrafodaLista"/>
         <w:numPr>
           <w:ilvl w:val="0"/>
@@ -9778,7 +9624,10 @@
     </w:p>
     <w:p>
       <w:pPr>
+        <w:pStyle w:val="PargrafodaLista"/>
         <w:spacing w:line="240" w:lineRule="auto"/>
+        <w:ind w:left="360"/>
+        <w:jc w:val="both"/>
         <w:rPr>
           <w:rFonts w:ascii="Times New Roman" w:hAnsi="Times New Roman" w:cs="Times New Roman"/>
           <w:color w:val="auto"/>
@@ -9795,22 +9644,64 @@
         <w:spacing w:line="240" w:lineRule="auto"/>
         <w:rPr>
           <w:rFonts w:ascii="Times New Roman" w:hAnsi="Times New Roman" w:cs="Times New Roman"/>
-          <w:color w:val="FF0000"/>
-        </w:rPr>
-      </w:pPr>
-      <w:r>
-        <w:rPr>
-          <w:rFonts w:ascii="Times New Roman" w:hAnsi="Times New Roman" w:cs="Times New Roman"/>
-          <w:color w:val="FF0000"/>
-        </w:rPr>
-        <w:t xml:space="preserve">In 2017, the treaty for the establishment </w:t>
-      </w:r>
-      <w:r>
-        <w:rPr>
-          <w:rFonts w:ascii="Times New Roman" w:hAnsi="Times New Roman" w:cs="Times New Roman"/>
-          <w:color w:val="FF0000"/>
-        </w:rPr>
-        <w:t>of ZRP will be reviewed. During this review, it will be evaluated if the ZRP should be eliminated, modified or stay the same. Based on that, what do you think about the NTZ close to you community?</w:t>
+          <w:color w:val="auto"/>
+        </w:rPr>
+      </w:pPr>
+      <w:r>
+        <w:rPr>
+          <w:rFonts w:ascii="Times New Roman" w:hAnsi="Times New Roman" w:cs="Times New Roman"/>
+          <w:color w:val="auto"/>
+        </w:rPr>
+        <w:t>During th</w:t>
+      </w:r>
+      <w:r>
+        <w:rPr>
+          <w:rFonts w:ascii="Times New Roman" w:hAnsi="Times New Roman" w:cs="Times New Roman"/>
+          <w:color w:val="auto"/>
+        </w:rPr>
+        <w:t xml:space="preserve">e next </w:t>
+      </w:r>
+      <w:r>
+        <w:rPr>
+          <w:rFonts w:ascii="Times New Roman" w:hAnsi="Times New Roman" w:cs="Times New Roman"/>
+          <w:color w:val="auto"/>
+        </w:rPr>
+        <w:t>review</w:t>
+      </w:r>
+      <w:r>
+        <w:rPr>
+          <w:rFonts w:ascii="Times New Roman" w:hAnsi="Times New Roman" w:cs="Times New Roman"/>
+          <w:color w:val="auto"/>
+        </w:rPr>
+        <w:t>/evaluation of these reserves</w:t>
+      </w:r>
+      <w:r>
+        <w:rPr>
+          <w:rFonts w:ascii="Times New Roman" w:hAnsi="Times New Roman" w:cs="Times New Roman"/>
+          <w:color w:val="auto"/>
+        </w:rPr>
+        <w:t xml:space="preserve"> close to your community</w:t>
+      </w:r>
+      <w:r>
+        <w:rPr>
+          <w:rFonts w:ascii="Times New Roman" w:hAnsi="Times New Roman" w:cs="Times New Roman"/>
+          <w:color w:val="auto"/>
+        </w:rPr>
+        <w:t xml:space="preserve">, what do you think </w:t>
+      </w:r>
+      <w:r>
+        <w:rPr>
+          <w:rFonts w:ascii="Times New Roman" w:hAnsi="Times New Roman" w:cs="Times New Roman"/>
+          <w:color w:val="auto"/>
+        </w:rPr>
+        <w:t>should happen to it:</w:t>
+      </w:r>
+      <w:r>
+        <w:rPr>
+          <w:rFonts w:ascii="Times New Roman" w:hAnsi="Times New Roman" w:cs="Times New Roman"/>
+          <w:color w:val="auto"/>
+        </w:rPr>
+        <w:t xml:space="preserve"> be eliminated, modified or stay the same?</w:t>
       </w:r>
     </w:p>
     <w:p>
@@ -9838,7 +9729,7 @@
       <w:tr>
         <w:tc>
           <w:tcPr>
-            <w:tcW w:w="2337" w:type="dxa"/>
+            <w:tcW w:w="2147" w:type="dxa"/>
           </w:tcPr>
           <w:p>
             <w:pPr>
@@ -9860,7 +9751,7 @@
         </w:tc>
         <w:tc>
           <w:tcPr>
-            <w:tcW w:w="2337" w:type="dxa"/>
+            <w:tcW w:w="2193" w:type="dxa"/>
           </w:tcPr>
           <w:p>
             <w:pPr>
@@ -9882,7 +9773,7 @@
         </w:tc>
         <w:tc>
           <w:tcPr>
-            <w:tcW w:w="2338" w:type="dxa"/>
+            <w:tcW w:w="2145" w:type="dxa"/>
           </w:tcPr>
           <w:p>
             <w:pPr>
@@ -9904,7 +9795,7 @@
         </w:tc>
         <w:tc>
           <w:tcPr>
-            <w:tcW w:w="2338" w:type="dxa"/>
+            <w:tcW w:w="2145" w:type="dxa"/>
           </w:tcPr>
           <w:p>
             <w:pPr>
@@ -9928,7 +9819,7 @@
       <w:tr>
         <w:tc>
           <w:tcPr>
-            <w:tcW w:w="2337" w:type="dxa"/>
+            <w:tcW w:w="2147" w:type="dxa"/>
           </w:tcPr>
           <w:p>
             <w:pPr>
@@ -9943,7 +9834,7 @@
         </w:tc>
         <w:tc>
           <w:tcPr>
-            <w:tcW w:w="2337" w:type="dxa"/>
+            <w:tcW w:w="2193" w:type="dxa"/>
             <w:vAlign w:val="center"/>
           </w:tcPr>
           <w:p>
@@ -10000,7 +9891,7 @@
         </w:tc>
         <w:tc>
           <w:tcPr>
-            <w:tcW w:w="2338" w:type="dxa"/>
+            <w:tcW w:w="2145" w:type="dxa"/>
           </w:tcPr>
           <w:p>
             <w:pPr>
@@ -10015,7 +9906,7 @@
         </w:tc>
         <w:tc>
           <w:tcPr>
-            <w:tcW w:w="2338" w:type="dxa"/>
+            <w:tcW w:w="2145" w:type="dxa"/>
           </w:tcPr>
           <w:p>
             <w:pPr>
@@ -10032,7 +9923,7 @@
       <w:tr>
         <w:tc>
           <w:tcPr>
-            <w:tcW w:w="2337" w:type="dxa"/>
+            <w:tcW w:w="2147" w:type="dxa"/>
           </w:tcPr>
           <w:p>
             <w:pPr>
@@ -10047,7 +9938,7 @@
         </w:tc>
         <w:tc>
           <w:tcPr>
-            <w:tcW w:w="2337" w:type="dxa"/>
+            <w:tcW w:w="2193" w:type="dxa"/>
           </w:tcPr>
           <w:p>
             <w:pPr>
@@ -10058,12 +9949,14 @@
                 <w:color w:val="auto"/>
               </w:rPr>
             </w:pPr>
-          </w:p>
-        </w:tc>
-        <w:tc>
-          <w:tcPr>
-            <w:tcW w:w="2338" w:type="dxa"/>
-          </w:tcPr>
+            <w:r>
+              <w:rPr>
+                <w:rFonts w:ascii="Times New Roman" w:hAnsi="Times New Roman" w:cs="Times New Roman"/>
+                <w:color w:val="auto"/>
+              </w:rPr>
+              <w:t>__ Eliminate</w:t>
+            </w:r>
+          </w:p>
           <w:p>
             <w:pPr>
               <w:pStyle w:val="PargrafodaLista"/>
@@ -10073,12 +9966,14 @@
                 <w:color w:val="auto"/>
               </w:rPr>
             </w:pPr>
-          </w:p>
-        </w:tc>
-        <w:tc>
-          <w:tcPr>
-            <w:tcW w:w="2338" w:type="dxa"/>
-          </w:tcPr>
+            <w:r>
+              <w:rPr>
+                <w:rFonts w:ascii="Times New Roman" w:hAnsi="Times New Roman" w:cs="Times New Roman"/>
+                <w:color w:val="auto"/>
+              </w:rPr>
+              <w:t>__ Keep the same</w:t>
+            </w:r>
+          </w:p>
           <w:p>
             <w:pPr>
               <w:pStyle w:val="PargrafodaLista"/>
@@ -10088,13 +9983,50 @@
                 <w:color w:val="auto"/>
               </w:rPr>
             </w:pPr>
+            <w:r>
+              <w:rPr>
+                <w:rFonts w:ascii="Times New Roman" w:hAnsi="Times New Roman" w:cs="Times New Roman"/>
+                <w:color w:val="auto"/>
+              </w:rPr>
+              <w:t>__ Modify</w:t>
+            </w:r>
+          </w:p>
+        </w:tc>
+        <w:tc>
+          <w:tcPr>
+            <w:tcW w:w="2145" w:type="dxa"/>
+          </w:tcPr>
+          <w:p>
+            <w:pPr>
+              <w:pStyle w:val="PargrafodaLista"/>
+              <w:ind w:left="0"/>
+              <w:rPr>
+                <w:rFonts w:ascii="Times New Roman" w:hAnsi="Times New Roman" w:cs="Times New Roman"/>
+                <w:color w:val="auto"/>
+              </w:rPr>
+            </w:pPr>
+          </w:p>
+        </w:tc>
+        <w:tc>
+          <w:tcPr>
+            <w:tcW w:w="2145" w:type="dxa"/>
+          </w:tcPr>
+          <w:p>
+            <w:pPr>
+              <w:pStyle w:val="PargrafodaLista"/>
+              <w:ind w:left="0"/>
+              <w:rPr>
+                <w:rFonts w:ascii="Times New Roman" w:hAnsi="Times New Roman" w:cs="Times New Roman"/>
+                <w:color w:val="auto"/>
+              </w:rPr>
+            </w:pPr>
           </w:p>
         </w:tc>
       </w:tr>
       <w:tr>
         <w:tc>
           <w:tcPr>
-            <w:tcW w:w="2337" w:type="dxa"/>
+            <w:tcW w:w="2147" w:type="dxa"/>
           </w:tcPr>
           <w:p>
             <w:pPr>
@@ -10109,7 +10041,7 @@
         </w:tc>
         <w:tc>
           <w:tcPr>
-            <w:tcW w:w="2337" w:type="dxa"/>
+            <w:tcW w:w="2193" w:type="dxa"/>
           </w:tcPr>
           <w:p>
             <w:pPr>
@@ -10120,12 +10052,14 @@
                 <w:color w:val="auto"/>
               </w:rPr>
             </w:pPr>
-          </w:p>
-        </w:tc>
-        <w:tc>
-          <w:tcPr>
-            <w:tcW w:w="2338" w:type="dxa"/>
-          </w:tcPr>
+            <w:r>
+              <w:rPr>
+                <w:rFonts w:ascii="Times New Roman" w:hAnsi="Times New Roman" w:cs="Times New Roman"/>
+                <w:color w:val="auto"/>
+              </w:rPr>
+              <w:t>__ Eliminate</w:t>
+            </w:r>
+          </w:p>
           <w:p>
             <w:pPr>
               <w:pStyle w:val="PargrafodaLista"/>
@@ -10135,12 +10069,14 @@
                 <w:color w:val="auto"/>
               </w:rPr>
             </w:pPr>
-          </w:p>
-        </w:tc>
-        <w:tc>
-          <w:tcPr>
-            <w:tcW w:w="2338" w:type="dxa"/>
-          </w:tcPr>
+            <w:r>
+              <w:rPr>
+                <w:rFonts w:ascii="Times New Roman" w:hAnsi="Times New Roman" w:cs="Times New Roman"/>
+                <w:color w:val="auto"/>
+              </w:rPr>
+              <w:t>__ Keep the same</w:t>
+            </w:r>
+          </w:p>
           <w:p>
             <w:pPr>
               <w:pStyle w:val="PargrafodaLista"/>
@@ -10150,13 +10086,50 @@
                 <w:color w:val="auto"/>
               </w:rPr>
             </w:pPr>
+            <w:r>
+              <w:rPr>
+                <w:rFonts w:ascii="Times New Roman" w:hAnsi="Times New Roman" w:cs="Times New Roman"/>
+                <w:color w:val="auto"/>
+              </w:rPr>
+              <w:t>__ Modify</w:t>
+            </w:r>
+          </w:p>
+        </w:tc>
+        <w:tc>
+          <w:tcPr>
+            <w:tcW w:w="2145" w:type="dxa"/>
+          </w:tcPr>
+          <w:p>
+            <w:pPr>
+              <w:pStyle w:val="PargrafodaLista"/>
+              <w:ind w:left="0"/>
+              <w:rPr>
+                <w:rFonts w:ascii="Times New Roman" w:hAnsi="Times New Roman" w:cs="Times New Roman"/>
+                <w:color w:val="auto"/>
+              </w:rPr>
+            </w:pPr>
+          </w:p>
+        </w:tc>
+        <w:tc>
+          <w:tcPr>
+            <w:tcW w:w="2145" w:type="dxa"/>
+          </w:tcPr>
+          <w:p>
+            <w:pPr>
+              <w:pStyle w:val="PargrafodaLista"/>
+              <w:ind w:left="0"/>
+              <w:rPr>
+                <w:rFonts w:ascii="Times New Roman" w:hAnsi="Times New Roman" w:cs="Times New Roman"/>
+                <w:color w:val="auto"/>
+              </w:rPr>
+            </w:pPr>
           </w:p>
         </w:tc>
       </w:tr>
       <w:tr>
         <w:tc>
           <w:tcPr>
-            <w:tcW w:w="2337" w:type="dxa"/>
+            <w:tcW w:w="2147" w:type="dxa"/>
           </w:tcPr>
           <w:p>
             <w:pPr>
@@ -10171,7 +10144,7 @@
         </w:tc>
         <w:tc>
           <w:tcPr>
-            <w:tcW w:w="2337" w:type="dxa"/>
+            <w:tcW w:w="2193" w:type="dxa"/>
           </w:tcPr>
           <w:p>
             <w:pPr>
@@ -10182,12 +10155,14 @@
                 <w:color w:val="auto"/>
               </w:rPr>
             </w:pPr>
-          </w:p>
-        </w:tc>
-        <w:tc>
-          <w:tcPr>
-            <w:tcW w:w="2338" w:type="dxa"/>
-          </w:tcPr>
+            <w:r>
+              <w:rPr>
+                <w:rFonts w:ascii="Times New Roman" w:hAnsi="Times New Roman" w:cs="Times New Roman"/>
+                <w:color w:val="auto"/>
+              </w:rPr>
+              <w:t>__ Eliminate</w:t>
+            </w:r>
+          </w:p>
           <w:p>
             <w:pPr>
               <w:pStyle w:val="PargrafodaLista"/>
@@ -10197,12 +10172,14 @@
                 <w:color w:val="auto"/>
               </w:rPr>
             </w:pPr>
-          </w:p>
-        </w:tc>
-        <w:tc>
-          <w:tcPr>
-            <w:tcW w:w="2338" w:type="dxa"/>
-          </w:tcPr>
+            <w:r>
+              <w:rPr>
+                <w:rFonts w:ascii="Times New Roman" w:hAnsi="Times New Roman" w:cs="Times New Roman"/>
+                <w:color w:val="auto"/>
+              </w:rPr>
+              <w:t>__ Keep the same</w:t>
+            </w:r>
+          </w:p>
           <w:p>
             <w:pPr>
               <w:pStyle w:val="PargrafodaLista"/>
@@ -10212,13 +10189,50 @@
                 <w:color w:val="auto"/>
               </w:rPr>
             </w:pPr>
+            <w:r>
+              <w:rPr>
+                <w:rFonts w:ascii="Times New Roman" w:hAnsi="Times New Roman" w:cs="Times New Roman"/>
+                <w:color w:val="auto"/>
+              </w:rPr>
+              <w:t>__ Modify</w:t>
+            </w:r>
+          </w:p>
+        </w:tc>
+        <w:tc>
+          <w:tcPr>
+            <w:tcW w:w="2145" w:type="dxa"/>
+          </w:tcPr>
+          <w:p>
+            <w:pPr>
+              <w:pStyle w:val="PargrafodaLista"/>
+              <w:ind w:left="0"/>
+              <w:rPr>
+                <w:rFonts w:ascii="Times New Roman" w:hAnsi="Times New Roman" w:cs="Times New Roman"/>
+                <w:color w:val="auto"/>
+              </w:rPr>
+            </w:pPr>
+          </w:p>
+        </w:tc>
+        <w:tc>
+          <w:tcPr>
+            <w:tcW w:w="2145" w:type="dxa"/>
+          </w:tcPr>
+          <w:p>
+            <w:pPr>
+              <w:pStyle w:val="PargrafodaLista"/>
+              <w:ind w:left="0"/>
+              <w:rPr>
+                <w:rFonts w:ascii="Times New Roman" w:hAnsi="Times New Roman" w:cs="Times New Roman"/>
+                <w:color w:val="auto"/>
+              </w:rPr>
+            </w:pPr>
           </w:p>
         </w:tc>
       </w:tr>
       <w:tr>
         <w:tc>
           <w:tcPr>
-            <w:tcW w:w="2337" w:type="dxa"/>
+            <w:tcW w:w="2147" w:type="dxa"/>
           </w:tcPr>
           <w:p>
             <w:pPr>
@@ -10233,7 +10247,7 @@
         </w:tc>
         <w:tc>
           <w:tcPr>
-            <w:tcW w:w="2337" w:type="dxa"/>
+            <w:tcW w:w="2193" w:type="dxa"/>
           </w:tcPr>
           <w:p>
             <w:pPr>
@@ -10244,12 +10258,14 @@
                 <w:color w:val="auto"/>
               </w:rPr>
             </w:pPr>
-          </w:p>
-        </w:tc>
-        <w:tc>
-          <w:tcPr>
-            <w:tcW w:w="2338" w:type="dxa"/>
-          </w:tcPr>
+            <w:r>
+              <w:rPr>
+                <w:rFonts w:ascii="Times New Roman" w:hAnsi="Times New Roman" w:cs="Times New Roman"/>
+                <w:color w:val="auto"/>
+              </w:rPr>
+              <w:t>__ Eliminate</w:t>
+            </w:r>
+          </w:p>
           <w:p>
             <w:pPr>
               <w:pStyle w:val="PargrafodaLista"/>
@@ -10259,12 +10275,14 @@
                 <w:color w:val="auto"/>
               </w:rPr>
             </w:pPr>
-          </w:p>
-        </w:tc>
-        <w:tc>
-          <w:tcPr>
-            <w:tcW w:w="2338" w:type="dxa"/>
-          </w:tcPr>
+            <w:r>
+              <w:rPr>
+                <w:rFonts w:ascii="Times New Roman" w:hAnsi="Times New Roman" w:cs="Times New Roman"/>
+                <w:color w:val="auto"/>
+              </w:rPr>
+              <w:t>__ Keep the same</w:t>
+            </w:r>
+          </w:p>
           <w:p>
             <w:pPr>
               <w:pStyle w:val="PargrafodaLista"/>
@@ -10274,13 +10292,18 @@
                 <w:color w:val="auto"/>
               </w:rPr>
             </w:pPr>
-          </w:p>
-        </w:tc>
-      </w:tr>
-      <w:tr>
-        <w:tc>
-          <w:tcPr>
-            <w:tcW w:w="2337" w:type="dxa"/>
+            <w:r>
+              <w:rPr>
+                <w:rFonts w:ascii="Times New Roman" w:hAnsi="Times New Roman" w:cs="Times New Roman"/>
+                <w:color w:val="auto"/>
+              </w:rPr>
+              <w:t>__ Modify</w:t>
+            </w:r>
+          </w:p>
+        </w:tc>
+        <w:tc>
+          <w:tcPr>
+            <w:tcW w:w="2145" w:type="dxa"/>
           </w:tcPr>
           <w:p>
             <w:pPr>
@@ -10295,99 +10318,7 @@
         </w:tc>
         <w:tc>
           <w:tcPr>
-            <w:tcW w:w="2337" w:type="dxa"/>
-          </w:tcPr>
-          <w:p>
-            <w:pPr>
-              <w:pStyle w:val="PargrafodaLista"/>
-              <w:ind w:left="0"/>
-              <w:rPr>
-                <w:rFonts w:ascii="Times New Roman" w:hAnsi="Times New Roman" w:cs="Times New Roman"/>
-                <w:color w:val="auto"/>
-              </w:rPr>
-            </w:pPr>
-          </w:p>
-        </w:tc>
-        <w:tc>
-          <w:tcPr>
-            <w:tcW w:w="2338" w:type="dxa"/>
-          </w:tcPr>
-          <w:p>
-            <w:pPr>
-              <w:pStyle w:val="PargrafodaLista"/>
-              <w:ind w:left="0"/>
-              <w:rPr>
-                <w:rFonts w:ascii="Times New Roman" w:hAnsi="Times New Roman" w:cs="Times New Roman"/>
-                <w:color w:val="auto"/>
-              </w:rPr>
-            </w:pPr>
-          </w:p>
-        </w:tc>
-        <w:tc>
-          <w:tcPr>
-            <w:tcW w:w="2338" w:type="dxa"/>
-          </w:tcPr>
-          <w:p>
-            <w:pPr>
-              <w:pStyle w:val="PargrafodaLista"/>
-              <w:ind w:left="0"/>
-              <w:rPr>
-                <w:rFonts w:ascii="Times New Roman" w:hAnsi="Times New Roman" w:cs="Times New Roman"/>
-                <w:color w:val="auto"/>
-              </w:rPr>
-            </w:pPr>
-          </w:p>
-        </w:tc>
-      </w:tr>
-      <w:tr>
-        <w:tc>
-          <w:tcPr>
-            <w:tcW w:w="2337" w:type="dxa"/>
-          </w:tcPr>
-          <w:p>
-            <w:pPr>
-              <w:pStyle w:val="PargrafodaLista"/>
-              <w:ind w:left="0"/>
-              <w:rPr>
-                <w:rFonts w:ascii="Times New Roman" w:hAnsi="Times New Roman" w:cs="Times New Roman"/>
-                <w:color w:val="auto"/>
-              </w:rPr>
-            </w:pPr>
-          </w:p>
-        </w:tc>
-        <w:tc>
-          <w:tcPr>
-            <w:tcW w:w="2337" w:type="dxa"/>
-          </w:tcPr>
-          <w:p>
-            <w:pPr>
-              <w:pStyle w:val="PargrafodaLista"/>
-              <w:ind w:left="0"/>
-              <w:rPr>
-                <w:rFonts w:ascii="Times New Roman" w:hAnsi="Times New Roman" w:cs="Times New Roman"/>
-                <w:color w:val="auto"/>
-              </w:rPr>
-            </w:pPr>
-          </w:p>
-        </w:tc>
-        <w:tc>
-          <w:tcPr>
-            <w:tcW w:w="2338" w:type="dxa"/>
-          </w:tcPr>
-          <w:p>
-            <w:pPr>
-              <w:pStyle w:val="PargrafodaLista"/>
-              <w:ind w:left="0"/>
-              <w:rPr>
-                <w:rFonts w:ascii="Times New Roman" w:hAnsi="Times New Roman" w:cs="Times New Roman"/>
-                <w:color w:val="auto"/>
-              </w:rPr>
-            </w:pPr>
-          </w:p>
-        </w:tc>
-        <w:tc>
-          <w:tcPr>
-            <w:tcW w:w="2338" w:type="dxa"/>
+            <w:tcW w:w="2145" w:type="dxa"/>
           </w:tcPr>
           <w:p>
             <w:pPr>

</xml_diff>